<commit_message>
minor updates to prep for Rev 1 submission
</commit_message>
<xml_diff>
--- a/Submission/CJZ/Sub2/CoverLetter.docx
+++ b/Submission/CJZ/Sub2/CoverLetter.docx
@@ -6,12 +6,16 @@
       <w:pPr>
         <w:rPr>
           <w:color w:val="000000"/>
+          <w:sz w:val="22"/>
+          <w:szCs w:val="22"/>
         </w:rPr>
       </w:pPr>
       <w:bookmarkStart w:id="0" w:name="OLE_LINK1"/>
       <w:bookmarkStart w:id="1" w:name="OLE_LINK2"/>
       <w:r>
         <w:rPr>
+          <w:sz w:val="22"/>
+          <w:szCs w:val="22"/>
           <w:lang w:val="en-US"/>
         </w:rPr>
         <w:t>Canadian Journal of Zoology</w:t>
@@ -19,30 +23,40 @@
       <w:r>
         <w:rPr>
           <w:color w:val="000000"/>
+          <w:sz w:val="22"/>
+          <w:szCs w:val="22"/>
         </w:rPr>
         <w:tab/>
       </w:r>
       <w:r>
         <w:rPr>
           <w:color w:val="000000"/>
+          <w:sz w:val="22"/>
+          <w:szCs w:val="22"/>
         </w:rPr>
         <w:tab/>
       </w:r>
       <w:r>
         <w:rPr>
           <w:color w:val="000000"/>
+          <w:sz w:val="22"/>
+          <w:szCs w:val="22"/>
         </w:rPr>
         <w:tab/>
       </w:r>
       <w:r>
         <w:rPr>
           <w:color w:val="000000"/>
+          <w:sz w:val="22"/>
+          <w:szCs w:val="22"/>
         </w:rPr>
         <w:tab/>
       </w:r>
       <w:r>
         <w:rPr>
           <w:color w:val="000000"/>
+          <w:sz w:val="22"/>
+          <w:szCs w:val="22"/>
         </w:rPr>
         <w:tab/>
         <w:t xml:space="preserve"> </w:t>
@@ -50,25 +64,41 @@
       <w:r>
         <w:rPr>
           <w:color w:val="000000"/>
+          <w:sz w:val="22"/>
+          <w:szCs w:val="22"/>
         </w:rPr>
         <w:tab/>
-        <w:t xml:space="preserve">                1</w:t>
+        <w:t xml:space="preserve">                </w:t>
       </w:r>
       <w:r>
         <w:rPr>
           <w:color w:val="000000"/>
-        </w:rPr>
-        <w:t xml:space="preserve">6 </w:t>
+          <w:sz w:val="22"/>
+          <w:szCs w:val="22"/>
+        </w:rPr>
+        <w:t>24</w:t>
       </w:r>
       <w:r>
         <w:rPr>
           <w:color w:val="000000"/>
-        </w:rPr>
-        <w:t>February</w:t>
+          <w:sz w:val="22"/>
+          <w:szCs w:val="22"/>
+        </w:rPr>
+        <w:t xml:space="preserve"> </w:t>
       </w:r>
       <w:r>
         <w:rPr>
           <w:color w:val="000000"/>
+          <w:sz w:val="22"/>
+          <w:szCs w:val="22"/>
+        </w:rPr>
+        <w:t>August</w:t>
+      </w:r>
+      <w:r>
+        <w:rPr>
+          <w:color w:val="000000"/>
+          <w:sz w:val="22"/>
+          <w:szCs w:val="22"/>
         </w:rPr>
         <w:t xml:space="preserve"> 2023</w:t>
       </w:r>
@@ -83,8 +113,8 @@
         <w:textAlignment w:val="baseline"/>
         <w:rPr>
           <w:color w:val="222222"/>
-          <w:sz w:val="24"/>
-          <w:szCs w:val="24"/>
+          <w:sz w:val="22"/>
+          <w:szCs w:val="22"/>
         </w:rPr>
       </w:pPr>
     </w:p>
@@ -97,8 +127,9 @@
         <w:rPr>
           <w:b w:val="0"/>
           <w:bCs w:val="0"/>
-          <w:sz w:val="24"/>
-          <w:szCs w:val="24"/>
+          <w:color w:val="222222"/>
+          <w:sz w:val="22"/>
+          <w:szCs w:val="22"/>
         </w:rPr>
       </w:pPr>
       <w:r>
@@ -106,359 +137,507 @@
           <w:b w:val="0"/>
           <w:bCs w:val="0"/>
           <w:color w:val="222222"/>
-          <w:sz w:val="24"/>
-          <w:szCs w:val="24"/>
-        </w:rPr>
-        <w:t xml:space="preserve">Dear </w:t>
-      </w:r>
-      <w:proofErr w:type="gramStart"/>
+          <w:sz w:val="22"/>
+          <w:szCs w:val="22"/>
+        </w:rPr>
+        <w:t>Dear D</w:t>
+      </w:r>
       <w:r>
         <w:rPr>
           <w:b w:val="0"/>
           <w:bCs w:val="0"/>
           <w:color w:val="222222"/>
-          <w:sz w:val="24"/>
-          <w:szCs w:val="24"/>
-        </w:rPr>
-        <w:t>D</w:t>
-      </w:r>
-      <w:r>
+          <w:sz w:val="22"/>
+          <w:szCs w:val="22"/>
+        </w:rPr>
+        <w:t>r. Brigham,</w:t>
+      </w:r>
+    </w:p>
+    <w:p>
+      <w:pPr>
+        <w:pStyle w:val="Heading1"/>
+        <w:shd w:val="clear" w:color="auto" w:fill="FFFFFF"/>
+        <w:spacing w:before="0" w:beforeAutospacing="0" w:after="0" w:afterAutospacing="0"/>
+        <w:textAlignment w:val="baseline"/>
         <w:rPr>
           <w:b w:val="0"/>
           <w:bCs w:val="0"/>
-          <w:color w:val="222222"/>
-          <w:sz w:val="24"/>
-          <w:szCs w:val="24"/>
-        </w:rPr>
-        <w:t>rs.</w:t>
-      </w:r>
-      <w:proofErr w:type="gramEnd"/>
-      <w:r>
-        <w:rPr>
-          <w:b w:val="0"/>
-          <w:bCs w:val="0"/>
-          <w:color w:val="222222"/>
-          <w:sz w:val="24"/>
-          <w:szCs w:val="24"/>
-        </w:rPr>
-        <w:t xml:space="preserve"> </w:t>
-      </w:r>
-      <w:proofErr w:type="spellStart"/>
-      <w:r>
-        <w:rPr>
-          <w:b w:val="0"/>
-          <w:bCs w:val="0"/>
-          <w:color w:val="222222"/>
-          <w:sz w:val="24"/>
-          <w:szCs w:val="24"/>
-        </w:rPr>
-        <w:t>Audet</w:t>
-      </w:r>
-      <w:proofErr w:type="spellEnd"/>
-      <w:r>
-        <w:rPr>
-          <w:b w:val="0"/>
-          <w:bCs w:val="0"/>
-          <w:color w:val="222222"/>
-          <w:sz w:val="24"/>
-          <w:szCs w:val="24"/>
-        </w:rPr>
-        <w:t xml:space="preserve"> and Brigham,</w:t>
-      </w:r>
+          <w:sz w:val="22"/>
+          <w:szCs w:val="22"/>
+        </w:rPr>
+      </w:pPr>
     </w:p>
     <w:p>
       <w:pPr>
-        <w:pStyle w:val="NormalWeb"/>
-        <w:shd w:val="clear" w:color="auto" w:fill="FFFFFF"/>
+        <w:tabs>
+          <w:tab w:val="left" w:pos="7230"/>
+        </w:tabs>
+        <w:rPr>
+          <w:sz w:val="22"/>
+          <w:szCs w:val="22"/>
+        </w:rPr>
+      </w:pPr>
+      <w:r>
+        <w:rPr>
+          <w:sz w:val="22"/>
+          <w:szCs w:val="22"/>
+        </w:rPr>
+        <w:t xml:space="preserve">On behalf of my co-authors, I am pleased to resubmit </w:t>
+      </w:r>
+      <w:r>
+        <w:rPr>
+          <w:sz w:val="22"/>
+          <w:szCs w:val="22"/>
+        </w:rPr>
+        <w:t xml:space="preserve">manuscript </w:t>
+      </w:r>
+      <w:r>
+        <w:rPr>
+          <w:rFonts w:eastAsiaTheme="minorHAnsi"/>
+          <w:i/>
+          <w:iCs/>
+          <w:color w:val="000000"/>
+          <w:sz w:val="22"/>
+          <w:szCs w:val="22"/>
+          <w:lang w:val="en-US"/>
+        </w:rPr>
+        <w:t>cjz-2023-0032</w:t>
+      </w:r>
+      <w:r>
+        <w:rPr>
+          <w:sz w:val="22"/>
+          <w:szCs w:val="22"/>
+        </w:rPr>
+        <w:t xml:space="preserve">, now titled </w:t>
+      </w:r>
+      <w:r>
+        <w:rPr>
+          <w:i/>
+          <w:iCs/>
+          <w:sz w:val="22"/>
+          <w:szCs w:val="22"/>
+        </w:rPr>
+        <w:t>Assessing the Health-Fitness Dynamics of Endangered Mountain Caribou and the Influence of Maternal Penning</w:t>
+      </w:r>
+      <w:r>
+        <w:rPr>
+          <w:color w:val="000000" w:themeColor="text1"/>
+          <w:sz w:val="22"/>
+          <w:szCs w:val="22"/>
+        </w:rPr>
+        <w:t xml:space="preserve"> </w:t>
+      </w:r>
+      <w:r>
+        <w:rPr>
+          <w:sz w:val="22"/>
+          <w:szCs w:val="22"/>
+        </w:rPr>
+        <w:t xml:space="preserve">for your consideration as a </w:t>
+      </w:r>
+      <w:r>
         <w:rPr>
           <w:color w:val="222222"/>
-        </w:rPr>
-      </w:pPr>
-      <w:r>
-        <w:rPr>
-          <w:color w:val="222222"/>
-        </w:rPr>
-        <w:t>I am writing to submit a manuscript titled "</w:t>
-      </w:r>
-      <w:r>
-        <w:rPr>
-          <w:color w:val="000000" w:themeColor="text1"/>
-        </w:rPr>
-        <w:t>Assessing health and fitness correlates for endangered mountain caribou demographically supported by maternal penning</w:t>
-      </w:r>
-      <w:r>
-        <w:rPr>
-          <w:color w:val="222222"/>
-        </w:rPr>
-        <w:t xml:space="preserve">” for consideration for publication in the </w:t>
-      </w:r>
-      <w:r>
-        <w:rPr>
+          <w:sz w:val="22"/>
+          <w:szCs w:val="22"/>
+        </w:rPr>
+        <w:t xml:space="preserve">publication in the </w:t>
+      </w:r>
+      <w:r>
+        <w:rPr>
+          <w:sz w:val="22"/>
+          <w:szCs w:val="22"/>
           <w:lang w:val="en-US"/>
         </w:rPr>
         <w:t>Canadian Journal of Zoology</w:t>
       </w:r>
       <w:r>
         <w:rPr>
-          <w:color w:val="222222"/>
-        </w:rPr>
-        <w:t xml:space="preserve">. Our study investigates the links between </w:t>
-      </w:r>
-      <w:r>
-        <w:rPr>
-          <w:color w:val="222222"/>
-        </w:rPr>
-        <w:t xml:space="preserve">multiple </w:t>
-      </w:r>
-      <w:r>
-        <w:rPr>
-          <w:color w:val="222222"/>
-        </w:rPr>
-        <w:t>southern mountain caribou health</w:t>
-      </w:r>
-      <w:r>
-        <w:rPr>
-          <w:color w:val="222222"/>
-        </w:rPr>
-        <w:t xml:space="preserve"> metrics,</w:t>
-      </w:r>
-      <w:r>
-        <w:rPr>
-          <w:color w:val="222222"/>
-        </w:rPr>
-        <w:t xml:space="preserve"> demography,</w:t>
-      </w:r>
-      <w:r>
-        <w:rPr>
-          <w:color w:val="222222"/>
-        </w:rPr>
-        <w:t xml:space="preserve"> and the effects of temporary confinement on</w:t>
-      </w:r>
-      <w:r>
-        <w:rPr>
-          <w:color w:val="222222"/>
-        </w:rPr>
-        <w:t xml:space="preserve"> this iconic species.</w:t>
+          <w:sz w:val="22"/>
+          <w:szCs w:val="22"/>
+        </w:rPr>
+        <w:t>.</w:t>
       </w:r>
     </w:p>
     <w:p>
       <w:pPr>
-        <w:pStyle w:val="NormalWeb"/>
-        <w:shd w:val="clear" w:color="auto" w:fill="FFFFFF"/>
-        <w:rPr>
-          <w:color w:val="222222"/>
-        </w:rPr>
-      </w:pPr>
-      <w:r>
-        <w:rPr>
-          <w:color w:val="222222"/>
-        </w:rPr>
-        <w:t>Our research is timely and significant, as southern mountain caribou populations have been declining rapidly in recent years due to habitat fragmentation, climate change, and predation. Despite numerous conservation efforts, the population decline has continued, and urgent action is needed to reverse this trend.</w:t>
-      </w:r>
-      <w:r>
-        <w:rPr>
-          <w:color w:val="222222"/>
-        </w:rPr>
-        <w:t xml:space="preserve"> </w:t>
+        <w:widowControl w:val="0"/>
+        <w:spacing w:line="276" w:lineRule="auto"/>
+        <w:rPr>
+          <w:sz w:val="22"/>
+          <w:szCs w:val="22"/>
+        </w:rPr>
+      </w:pPr>
+      <w:r>
+        <w:rPr>
+          <w:sz w:val="22"/>
+          <w:szCs w:val="22"/>
+        </w:rPr>
+        <w:tab/>
       </w:r>
     </w:p>
     <w:p>
       <w:pPr>
-        <w:pStyle w:val="NormalWeb"/>
-        <w:shd w:val="clear" w:color="auto" w:fill="FFFFFF"/>
-        <w:rPr>
-          <w:color w:val="222222"/>
-        </w:rPr>
-      </w:pPr>
-      <w:r>
-        <w:rPr>
-          <w:color w:val="222222"/>
-        </w:rPr>
-        <w:t>Our study focuses on the role of health in</w:t>
-      </w:r>
-      <w:r>
-        <w:rPr>
-          <w:color w:val="222222"/>
-        </w:rPr>
-        <w:t xml:space="preserve"> mountain</w:t>
-      </w:r>
-      <w:r>
-        <w:rPr>
-          <w:color w:val="222222"/>
-        </w:rPr>
-        <w:t xml:space="preserve"> caribou populations, specifically the prevalence of </w:t>
-      </w:r>
-      <w:r>
-        <w:rPr>
-          <w:color w:val="222222"/>
-        </w:rPr>
-        <w:t>pathogens, stress, and nutrition,</w:t>
-      </w:r>
-      <w:r>
-        <w:rPr>
-          <w:color w:val="222222"/>
-        </w:rPr>
-        <w:t xml:space="preserve"> in relation to age, sex, reproductive success</w:t>
-      </w:r>
-      <w:r>
-        <w:rPr>
-          <w:color w:val="222222"/>
-        </w:rPr>
-        <w:t xml:space="preserve">, and </w:t>
-      </w:r>
-      <w:r>
-        <w:rPr>
-          <w:color w:val="222222"/>
-        </w:rPr>
-        <w:t>occupancy in a maternal pen where females live for five months and give birth to their calves in safety</w:t>
-      </w:r>
-      <w:r>
-        <w:rPr>
-          <w:color w:val="222222"/>
-        </w:rPr>
-        <w:t xml:space="preserve">. We collected and analyzed data from </w:t>
-      </w:r>
-      <w:r>
-        <w:rPr>
-          <w:color w:val="222222"/>
-        </w:rPr>
-        <w:t>most female</w:t>
-      </w:r>
-      <w:r>
-        <w:rPr>
-          <w:color w:val="222222"/>
-        </w:rPr>
-        <w:t xml:space="preserve"> caribou </w:t>
-      </w:r>
-      <w:r>
-        <w:rPr>
-          <w:color w:val="222222"/>
-        </w:rPr>
-        <w:t xml:space="preserve">living in the </w:t>
-      </w:r>
-      <w:proofErr w:type="spellStart"/>
-      <w:r>
-        <w:rPr>
-          <w:color w:val="222222"/>
-        </w:rPr>
-        <w:t>Klinse</w:t>
-      </w:r>
-      <w:proofErr w:type="spellEnd"/>
-      <w:r>
-        <w:rPr>
-          <w:color w:val="222222"/>
-        </w:rPr>
-        <w:t>-Za subpopulation and compare our results to extensive data collected in nearby subpopulations.</w:t>
-      </w:r>
-      <w:r>
-        <w:rPr>
-          <w:color w:val="222222"/>
-        </w:rPr>
-        <w:t xml:space="preserve"> </w:t>
-      </w:r>
-      <w:r>
-        <w:rPr>
-          <w:color w:val="222222"/>
-        </w:rPr>
-        <w:t>O</w:t>
-      </w:r>
-      <w:r>
-        <w:rPr>
-          <w:color w:val="222222"/>
-        </w:rPr>
-        <w:t>ur results highlight the importance of considering the health of individual animals and its impacts on population dynamics and persistence.</w:t>
+        <w:widowControl w:val="0"/>
+        <w:spacing w:line="276" w:lineRule="auto"/>
+        <w:rPr>
+          <w:sz w:val="22"/>
+          <w:szCs w:val="22"/>
+        </w:rPr>
+      </w:pPr>
+      <w:r>
+        <w:rPr>
+          <w:sz w:val="22"/>
+          <w:szCs w:val="22"/>
+        </w:rPr>
+        <w:t>In response to helpful comments on the manuscript from two reviewers and yourself</w:t>
+      </w:r>
+      <w:r>
+        <w:rPr>
+          <w:sz w:val="22"/>
+          <w:szCs w:val="22"/>
+        </w:rPr>
+        <w:t>,</w:t>
+      </w:r>
+      <w:r>
+        <w:rPr>
+          <w:sz w:val="22"/>
+          <w:szCs w:val="22"/>
+        </w:rPr>
+        <w:t xml:space="preserve"> we have made </w:t>
+      </w:r>
+      <w:proofErr w:type="gramStart"/>
+      <w:r>
+        <w:rPr>
+          <w:sz w:val="22"/>
+          <w:szCs w:val="22"/>
+        </w:rPr>
+        <w:t xml:space="preserve">a </w:t>
+      </w:r>
+      <w:r>
+        <w:rPr>
+          <w:sz w:val="22"/>
+          <w:szCs w:val="22"/>
+        </w:rPr>
+        <w:t>number of</w:t>
+      </w:r>
+      <w:proofErr w:type="gramEnd"/>
+      <w:r>
+        <w:rPr>
+          <w:sz w:val="22"/>
+          <w:szCs w:val="22"/>
+        </w:rPr>
+        <w:t xml:space="preserve"> substantive changes that we believe increase the clarity, rigour, and inclusivity of the manuscript. The major revisions included:</w:t>
       </w:r>
     </w:p>
     <w:p>
       <w:pPr>
-        <w:pStyle w:val="NormalWeb"/>
-        <w:shd w:val="clear" w:color="auto" w:fill="FFFFFF"/>
-        <w:rPr>
-          <w:color w:val="222222"/>
-        </w:rPr>
-      </w:pPr>
-      <w:r>
-        <w:rPr>
-          <w:color w:val="222222"/>
-        </w:rPr>
-        <w:t xml:space="preserve">Our findings have important implications for the conservation of southern mountain </w:t>
-      </w:r>
-      <w:proofErr w:type="gramStart"/>
-      <w:r>
-        <w:rPr>
-          <w:color w:val="222222"/>
-        </w:rPr>
-        <w:t>caribou, and</w:t>
-      </w:r>
-      <w:proofErr w:type="gramEnd"/>
-      <w:r>
-        <w:rPr>
-          <w:color w:val="222222"/>
-        </w:rPr>
-        <w:t xml:space="preserve"> provide insights into potential management strategies that can improve their chances of survival. </w:t>
-      </w:r>
-      <w:r>
-        <w:rPr>
-          <w:color w:val="222222"/>
-        </w:rPr>
-        <w:t xml:space="preserve">Our study provides potential trace minerals that, if supplemented, may increase pregnancy and calf viability. In addition, we provide evidence that repeat captures and stays in a maternal pen did not confer negative health outcomes for mountain caribou. </w:t>
-      </w:r>
-      <w:r>
-        <w:rPr>
-          <w:color w:val="222222"/>
-        </w:rPr>
-        <w:t xml:space="preserve">We believe that our study makes a significant contribution to the understanding of the </w:t>
-      </w:r>
-      <w:r>
-        <w:rPr>
-          <w:color w:val="222222"/>
-        </w:rPr>
-        <w:t xml:space="preserve">health </w:t>
-      </w:r>
-      <w:r>
-        <w:rPr>
-          <w:color w:val="222222"/>
-        </w:rPr>
-        <w:t>and conservation of this species, and we are confident that it will be of interest to your readership.</w:t>
+        <w:pStyle w:val="ListParagraph"/>
+        <w:widowControl w:val="0"/>
+        <w:numPr>
+          <w:ilvl w:val="0"/>
+          <w:numId w:val="10"/>
+        </w:numPr>
+        <w:spacing w:line="276" w:lineRule="auto"/>
+        <w:rPr>
+          <w:rFonts w:ascii="Times New Roman" w:hAnsi="Times New Roman" w:cs="Times New Roman"/>
+          <w:sz w:val="22"/>
+          <w:szCs w:val="22"/>
+        </w:rPr>
+      </w:pPr>
+      <w:r>
+        <w:rPr>
+          <w:rFonts w:ascii="Times New Roman" w:hAnsi="Times New Roman" w:cs="Times New Roman"/>
+          <w:sz w:val="22"/>
+          <w:szCs w:val="22"/>
+        </w:rPr>
+        <w:t xml:space="preserve">Reworking the introduction to better justify why the study </w:t>
+      </w:r>
+      <w:r>
+        <w:rPr>
+          <w:rFonts w:ascii="Times New Roman" w:hAnsi="Times New Roman" w:cs="Times New Roman"/>
+          <w:sz w:val="22"/>
+          <w:szCs w:val="22"/>
+        </w:rPr>
+        <w:t xml:space="preserve">was </w:t>
+      </w:r>
+      <w:r>
+        <w:rPr>
+          <w:rFonts w:ascii="Times New Roman" w:hAnsi="Times New Roman" w:cs="Times New Roman"/>
+          <w:sz w:val="22"/>
+          <w:szCs w:val="22"/>
+        </w:rPr>
+        <w:t>done, what inference it can provide more generally for wildlife health, and more clearly stating what we were testing.</w:t>
       </w:r>
     </w:p>
     <w:p>
       <w:pPr>
-        <w:pStyle w:val="NormalWeb"/>
-        <w:shd w:val="clear" w:color="auto" w:fill="FFFFFF"/>
-        <w:rPr>
-          <w:color w:val="222222"/>
-        </w:rPr>
-      </w:pPr>
-      <w:r>
-        <w:rPr>
-          <w:color w:val="222222"/>
-        </w:rPr>
-        <w:t>Thank you for your consideration of our manuscript. We believe that it is a valuable addition to the scientific literature, and we look forward to hearing back from you.</w:t>
+        <w:pStyle w:val="ListParagraph"/>
+        <w:widowControl w:val="0"/>
+        <w:numPr>
+          <w:ilvl w:val="0"/>
+          <w:numId w:val="10"/>
+        </w:numPr>
+        <w:spacing w:line="276" w:lineRule="auto"/>
+        <w:rPr>
+          <w:rFonts w:ascii="Times New Roman" w:hAnsi="Times New Roman" w:cs="Times New Roman"/>
+          <w:sz w:val="22"/>
+          <w:szCs w:val="22"/>
+        </w:rPr>
+      </w:pPr>
+      <w:r>
+        <w:rPr>
+          <w:rFonts w:ascii="Times New Roman" w:hAnsi="Times New Roman" w:cs="Times New Roman"/>
+          <w:sz w:val="22"/>
+          <w:szCs w:val="22"/>
+        </w:rPr>
+        <w:t xml:space="preserve">We have included four new authors. While </w:t>
+      </w:r>
+      <w:r>
+        <w:rPr>
+          <w:rFonts w:ascii="Times New Roman" w:hAnsi="Times New Roman" w:cs="Times New Roman"/>
+          <w:sz w:val="22"/>
+          <w:szCs w:val="22"/>
+        </w:rPr>
+        <w:t>this is not typical</w:t>
+      </w:r>
+      <w:r>
+        <w:rPr>
+          <w:rFonts w:ascii="Times New Roman" w:hAnsi="Times New Roman" w:cs="Times New Roman"/>
+          <w:sz w:val="22"/>
+          <w:szCs w:val="22"/>
+        </w:rPr>
+        <w:t xml:space="preserve"> mid-</w:t>
+      </w:r>
+      <w:r>
+        <w:rPr>
+          <w:rFonts w:ascii="Times New Roman" w:hAnsi="Times New Roman" w:cs="Times New Roman"/>
+          <w:sz w:val="22"/>
+          <w:szCs w:val="22"/>
+        </w:rPr>
+        <w:t>revision</w:t>
+      </w:r>
+      <w:r>
+        <w:rPr>
+          <w:rFonts w:ascii="Times New Roman" w:hAnsi="Times New Roman" w:cs="Times New Roman"/>
+          <w:sz w:val="22"/>
+          <w:szCs w:val="22"/>
+        </w:rPr>
+        <w:t>, we believe it was justified and warranted. Two of the authors are First Nations</w:t>
+      </w:r>
+      <w:r>
+        <w:rPr>
+          <w:rFonts w:ascii="Times New Roman" w:hAnsi="Times New Roman" w:cs="Times New Roman"/>
+          <w:sz w:val="22"/>
+          <w:szCs w:val="22"/>
+        </w:rPr>
+        <w:t xml:space="preserve"> (Naomi Owens-Beek and Bruce Muir)</w:t>
+      </w:r>
+      <w:r>
+        <w:rPr>
+          <w:rFonts w:ascii="Times New Roman" w:hAnsi="Times New Roman" w:cs="Times New Roman"/>
+          <w:sz w:val="22"/>
+          <w:szCs w:val="22"/>
+        </w:rPr>
+        <w:t xml:space="preserve"> and each represent one of the two First Nations leading the project. Originally the Nations had suggested we proceed without them because the work was </w:t>
+      </w:r>
+      <w:r>
+        <w:rPr>
+          <w:rFonts w:ascii="Times New Roman" w:hAnsi="Times New Roman" w:cs="Times New Roman"/>
+          <w:sz w:val="22"/>
+          <w:szCs w:val="22"/>
+        </w:rPr>
+        <w:t>“western”</w:t>
+      </w:r>
+      <w:r>
+        <w:rPr>
+          <w:rFonts w:ascii="Times New Roman" w:hAnsi="Times New Roman" w:cs="Times New Roman"/>
+          <w:sz w:val="22"/>
+          <w:szCs w:val="22"/>
+        </w:rPr>
+        <w:t xml:space="preserve"> focused and capacity was limited at that time. However, we are pleased to report that there was capacity for a thorough review from each Nation and a member from each Nation are represented as co-authors. </w:t>
+      </w:r>
+      <w:r>
+        <w:rPr>
+          <w:rFonts w:ascii="Times New Roman" w:hAnsi="Times New Roman" w:cs="Times New Roman"/>
+          <w:sz w:val="22"/>
+          <w:szCs w:val="22"/>
+        </w:rPr>
+        <w:t>Both</w:t>
+      </w:r>
+      <w:r>
+        <w:rPr>
+          <w:rFonts w:ascii="Times New Roman" w:hAnsi="Times New Roman" w:cs="Times New Roman"/>
+          <w:sz w:val="22"/>
+          <w:szCs w:val="22"/>
+        </w:rPr>
+        <w:t xml:space="preserve"> individuals have been heavily involved in the project from the start and we are very pleased and thankful for their involvement as authors. Similarly, two wildlife veterinarians (Drs. Owen Slater and Bryan MacBeth)</w:t>
+      </w:r>
+      <w:r>
+        <w:rPr>
+          <w:rFonts w:ascii="Times New Roman" w:hAnsi="Times New Roman" w:cs="Times New Roman"/>
+          <w:sz w:val="22"/>
+          <w:szCs w:val="22"/>
+        </w:rPr>
+        <w:t xml:space="preserve"> have been part of the project since its inception. During the revision we realized we would need to weigh more heavily on them than previously expected and we likely made a lapse of judgement by not including them given their contributions to date. </w:t>
       </w:r>
     </w:p>
     <w:p>
       <w:pPr>
+        <w:pStyle w:val="ListParagraph"/>
+        <w:widowControl w:val="0"/>
+        <w:numPr>
+          <w:ilvl w:val="0"/>
+          <w:numId w:val="10"/>
+        </w:numPr>
+        <w:spacing w:line="276" w:lineRule="auto"/>
+        <w:rPr>
+          <w:rFonts w:ascii="Times New Roman" w:hAnsi="Times New Roman" w:cs="Times New Roman"/>
+          <w:sz w:val="22"/>
+          <w:szCs w:val="22"/>
+        </w:rPr>
+      </w:pPr>
+      <w:r>
+        <w:rPr>
+          <w:rFonts w:ascii="Times New Roman" w:hAnsi="Times New Roman" w:cs="Times New Roman"/>
+          <w:sz w:val="22"/>
+          <w:szCs w:val="22"/>
+        </w:rPr>
+        <w:t xml:space="preserve">We replaced Tables 1 and 2 with a single table that essentially provides the results for the whole </w:t>
+      </w:r>
+      <w:proofErr w:type="spellStart"/>
+      <w:r>
+        <w:rPr>
+          <w:rFonts w:ascii="Times New Roman" w:hAnsi="Times New Roman" w:cs="Times New Roman"/>
+          <w:sz w:val="22"/>
+          <w:szCs w:val="22"/>
+        </w:rPr>
+        <w:t>Klinse</w:t>
+      </w:r>
+      <w:proofErr w:type="spellEnd"/>
+      <w:r>
+        <w:rPr>
+          <w:rFonts w:ascii="Times New Roman" w:hAnsi="Times New Roman" w:cs="Times New Roman"/>
+          <w:sz w:val="22"/>
+          <w:szCs w:val="22"/>
+        </w:rPr>
+        <w:t>-Za study including statistical assessment of the difference between penned and free-ranging animals.</w:t>
+      </w:r>
+    </w:p>
+    <w:p>
+      <w:pPr>
+        <w:pStyle w:val="ListParagraph"/>
+        <w:widowControl w:val="0"/>
+        <w:numPr>
+          <w:ilvl w:val="0"/>
+          <w:numId w:val="10"/>
+        </w:numPr>
+        <w:spacing w:line="276" w:lineRule="auto"/>
+        <w:rPr>
+          <w:rFonts w:ascii="Times New Roman" w:hAnsi="Times New Roman" w:cs="Times New Roman"/>
+          <w:sz w:val="22"/>
+          <w:szCs w:val="22"/>
+        </w:rPr>
+      </w:pPr>
+      <w:r>
+        <w:rPr>
+          <w:rFonts w:ascii="Times New Roman" w:hAnsi="Times New Roman" w:cs="Times New Roman"/>
+          <w:sz w:val="22"/>
+          <w:szCs w:val="22"/>
+        </w:rPr>
+        <w:t>To make figures more readable and simpler, we increased text size on all figures, removed Figure 3, and removed panel B from Figure 4.</w:t>
+      </w:r>
+    </w:p>
+    <w:p>
+      <w:pPr>
+        <w:pStyle w:val="ListParagraph"/>
+        <w:widowControl w:val="0"/>
+        <w:numPr>
+          <w:ilvl w:val="0"/>
+          <w:numId w:val="10"/>
+        </w:numPr>
+        <w:spacing w:line="276" w:lineRule="auto"/>
+        <w:rPr>
+          <w:rFonts w:ascii="Times New Roman" w:hAnsi="Times New Roman" w:cs="Times New Roman"/>
+          <w:sz w:val="22"/>
+          <w:szCs w:val="22"/>
+        </w:rPr>
+      </w:pPr>
+      <w:r>
+        <w:rPr>
+          <w:rFonts w:ascii="Times New Roman" w:hAnsi="Times New Roman" w:cs="Times New Roman"/>
+          <w:sz w:val="22"/>
+          <w:szCs w:val="22"/>
+        </w:rPr>
+        <w:t>Addressed minor typological comments throughout</w:t>
+      </w:r>
+    </w:p>
+    <w:p>
+      <w:pPr>
         <w:widowControl w:val="0"/>
         <w:spacing w:line="276" w:lineRule="auto"/>
+        <w:rPr>
+          <w:sz w:val="22"/>
+          <w:szCs w:val="22"/>
+        </w:rPr>
       </w:pPr>
     </w:p>
     <w:p>
       <w:pPr>
         <w:widowControl w:val="0"/>
         <w:spacing w:line="276" w:lineRule="auto"/>
-      </w:pPr>
-      <w:r>
-        <w:t>Sincerely,</w:t>
+        <w:rPr>
+          <w:sz w:val="22"/>
+          <w:szCs w:val="22"/>
+        </w:rPr>
+      </w:pPr>
+      <w:r>
+        <w:rPr>
+          <w:sz w:val="22"/>
+          <w:szCs w:val="22"/>
+        </w:rPr>
+        <w:t>We believe the manuscript has improved because of the revision. Thank you for considering our work and we look forward to hearing from you in the future.</w:t>
       </w:r>
     </w:p>
     <w:p>
       <w:pPr>
+        <w:widowControl w:val="0"/>
         <w:spacing w:line="276" w:lineRule="auto"/>
+        <w:rPr>
+          <w:sz w:val="22"/>
+          <w:szCs w:val="22"/>
+        </w:rPr>
+      </w:pPr>
+    </w:p>
+    <w:p>
+      <w:pPr>
+        <w:widowControl w:val="0"/>
+        <w:spacing w:line="276" w:lineRule="auto"/>
+        <w:rPr>
+          <w:sz w:val="22"/>
+          <w:szCs w:val="22"/>
+        </w:rPr>
+      </w:pPr>
+      <w:r>
+        <w:rPr>
+          <w:sz w:val="22"/>
+          <w:szCs w:val="22"/>
+        </w:rPr>
+        <w:t>Sincerely,</w:t>
+      </w:r>
+    </w:p>
+    <w:p>
+      <w:pPr>
+        <w:spacing w:line="276" w:lineRule="auto"/>
+        <w:rPr>
+          <w:sz w:val="22"/>
+          <w:szCs w:val="22"/>
+        </w:rPr>
       </w:pPr>
       <w:r>
         <w:rPr>
           <w:noProof/>
+          <w:sz w:val="22"/>
+          <w:szCs w:val="22"/>
           <w:lang w:eastAsia="en-CA"/>
         </w:rPr>
         <w:drawing>
@@ -508,8 +687,16 @@
       <w:pPr>
         <w:spacing w:line="276" w:lineRule="auto"/>
         <w:ind w:left="-142" w:firstLine="142"/>
-      </w:pPr>
-      <w:r>
+        <w:rPr>
+          <w:sz w:val="22"/>
+          <w:szCs w:val="22"/>
+        </w:rPr>
+      </w:pPr>
+      <w:r>
+        <w:rPr>
+          <w:sz w:val="22"/>
+          <w:szCs w:val="22"/>
+        </w:rPr>
         <w:t>Clayton T. Lamb, PhD</w:t>
       </w:r>
     </w:p>
@@ -518,30 +705,73 @@
         <w:spacing w:line="276" w:lineRule="auto"/>
         <w:ind w:left="-142" w:firstLine="142"/>
         <w:rPr>
+          <w:sz w:val="22"/>
+          <w:szCs w:val="22"/>
           <w:shd w:val="clear" w:color="auto" w:fill="FFFFFF"/>
         </w:rPr>
       </w:pPr>
       <w:r>
+        <w:rPr>
+          <w:sz w:val="22"/>
+          <w:szCs w:val="22"/>
+        </w:rPr>
         <w:t>Wildlife Science Center</w:t>
       </w:r>
       <w:r>
         <w:rPr>
+          <w:sz w:val="22"/>
+          <w:szCs w:val="22"/>
           <w:shd w:val="clear" w:color="auto" w:fill="FFFFFF"/>
         </w:rPr>
         <w:t>—</w:t>
       </w:r>
       <w:r>
+        <w:rPr>
+          <w:sz w:val="22"/>
+          <w:szCs w:val="22"/>
+        </w:rPr>
         <w:t>Biodiversity Pathways</w:t>
       </w:r>
     </w:p>
     <w:p>
-      <w:r>
+      <w:pPr>
+        <w:rPr>
+          <w:sz w:val="22"/>
+          <w:szCs w:val="22"/>
+        </w:rPr>
+      </w:pPr>
+      <w:r>
+        <w:rPr>
+          <w:sz w:val="22"/>
+          <w:szCs w:val="22"/>
+        </w:rPr>
         <w:t>University of British Columbia</w:t>
       </w:r>
     </w:p>
-    <w:p/>
-    <w:p/>
-    <w:p/>
+    <w:p>
+      <w:pPr>
+        <w:rPr>
+          <w:sz w:val="22"/>
+          <w:szCs w:val="22"/>
+        </w:rPr>
+      </w:pPr>
+    </w:p>
+    <w:p>
+      <w:pPr>
+        <w:rPr>
+          <w:sz w:val="22"/>
+          <w:szCs w:val="22"/>
+        </w:rPr>
+      </w:pPr>
+    </w:p>
+    <w:p>
+      <w:pPr>
+        <w:rPr>
+          <w:sz w:val="22"/>
+          <w:szCs w:val="22"/>
+        </w:rPr>
+      </w:pPr>
+    </w:p>
     <w:sectPr>
       <w:headerReference w:type="default" r:id="rId9"/>
       <w:footerReference w:type="even" r:id="rId10"/>
@@ -1568,6 +1798,92 @@
     </w:lvl>
   </w:abstractNum>
   <w:abstractNum w:abstractNumId="7" w15:restartNumberingAfterBreak="0">
+    <w:nsid w:val="51E203C8"/>
+    <w:multiLevelType w:val="hybridMultilevel"/>
+    <w:tmpl w:val="65FCCC72"/>
+    <w:lvl w:ilvl="0" w:tplc="0409000F">
+      <w:start w:val="1"/>
+      <w:numFmt w:val="decimal"/>
+      <w:lvlText w:val="%1."/>
+      <w:lvlJc w:val="left"/>
+      <w:pPr>
+        <w:ind w:left="720" w:hanging="360"/>
+      </w:pPr>
+    </w:lvl>
+    <w:lvl w:ilvl="1" w:tplc="04090019" w:tentative="1">
+      <w:start w:val="1"/>
+      <w:numFmt w:val="lowerLetter"/>
+      <w:lvlText w:val="%2."/>
+      <w:lvlJc w:val="left"/>
+      <w:pPr>
+        <w:ind w:left="1440" w:hanging="360"/>
+      </w:pPr>
+    </w:lvl>
+    <w:lvl w:ilvl="2" w:tplc="0409001B" w:tentative="1">
+      <w:start w:val="1"/>
+      <w:numFmt w:val="lowerRoman"/>
+      <w:lvlText w:val="%3."/>
+      <w:lvlJc w:val="right"/>
+      <w:pPr>
+        <w:ind w:left="2160" w:hanging="180"/>
+      </w:pPr>
+    </w:lvl>
+    <w:lvl w:ilvl="3" w:tplc="0409000F" w:tentative="1">
+      <w:start w:val="1"/>
+      <w:numFmt w:val="decimal"/>
+      <w:lvlText w:val="%4."/>
+      <w:lvlJc w:val="left"/>
+      <w:pPr>
+        <w:ind w:left="2880" w:hanging="360"/>
+      </w:pPr>
+    </w:lvl>
+    <w:lvl w:ilvl="4" w:tplc="04090019" w:tentative="1">
+      <w:start w:val="1"/>
+      <w:numFmt w:val="lowerLetter"/>
+      <w:lvlText w:val="%5."/>
+      <w:lvlJc w:val="left"/>
+      <w:pPr>
+        <w:ind w:left="3600" w:hanging="360"/>
+      </w:pPr>
+    </w:lvl>
+    <w:lvl w:ilvl="5" w:tplc="0409001B" w:tentative="1">
+      <w:start w:val="1"/>
+      <w:numFmt w:val="lowerRoman"/>
+      <w:lvlText w:val="%6."/>
+      <w:lvlJc w:val="right"/>
+      <w:pPr>
+        <w:ind w:left="4320" w:hanging="180"/>
+      </w:pPr>
+    </w:lvl>
+    <w:lvl w:ilvl="6" w:tplc="0409000F" w:tentative="1">
+      <w:start w:val="1"/>
+      <w:numFmt w:val="decimal"/>
+      <w:lvlText w:val="%7."/>
+      <w:lvlJc w:val="left"/>
+      <w:pPr>
+        <w:ind w:left="5040" w:hanging="360"/>
+      </w:pPr>
+    </w:lvl>
+    <w:lvl w:ilvl="7" w:tplc="04090019" w:tentative="1">
+      <w:start w:val="1"/>
+      <w:numFmt w:val="lowerLetter"/>
+      <w:lvlText w:val="%8."/>
+      <w:lvlJc w:val="left"/>
+      <w:pPr>
+        <w:ind w:left="5760" w:hanging="360"/>
+      </w:pPr>
+    </w:lvl>
+    <w:lvl w:ilvl="8" w:tplc="0409001B" w:tentative="1">
+      <w:start w:val="1"/>
+      <w:numFmt w:val="lowerRoman"/>
+      <w:lvlText w:val="%9."/>
+      <w:lvlJc w:val="right"/>
+      <w:pPr>
+        <w:ind w:left="6480" w:hanging="180"/>
+      </w:pPr>
+    </w:lvl>
+  </w:abstractNum>
+  <w:abstractNum w:abstractNumId="8" w15:restartNumberingAfterBreak="0">
     <w:nsid w:val="6ADD6C12"/>
     <w:multiLevelType w:val="hybridMultilevel"/>
     <w:tmpl w:val="64545214"/>
@@ -1653,7 +1969,7 @@
       </w:pPr>
     </w:lvl>
   </w:abstractNum>
-  <w:abstractNum w:abstractNumId="8" w15:restartNumberingAfterBreak="0">
+  <w:abstractNum w:abstractNumId="9" w15:restartNumberingAfterBreak="0">
     <w:nsid w:val="6BBE2EA2"/>
     <w:multiLevelType w:val="hybridMultilevel"/>
     <w:tmpl w:val="612AEE72"/>
@@ -1773,7 +2089,7 @@
     <w:abstractNumId w:val="5"/>
   </w:num>
   <w:num w:numId="3" w16cid:durableId="262224969">
-    <w:abstractNumId w:val="8"/>
+    <w:abstractNumId w:val="9"/>
   </w:num>
   <w:num w:numId="4" w16cid:durableId="321592518">
     <w:abstractNumId w:val="4"/>
@@ -1791,6 +2107,9 @@
     <w:abstractNumId w:val="1"/>
   </w:num>
   <w:num w:numId="9" w16cid:durableId="1729835814">
+    <w:abstractNumId w:val="8"/>
+  </w:num>
+  <w:num w:numId="10" w16cid:durableId="1952515317">
     <w:abstractNumId w:val="7"/>
   </w:num>
 </w:numbering>

</xml_diff>